<commit_message>
Added user agreement to database add user function
</commit_message>
<xml_diff>
--- a/Database TODO.docx
+++ b/Database TODO.docx
@@ -44,6 +44,14 @@
       <w:r>
         <w:t>Change to a more formal software architecture in the future.</w:t>
       </w:r>
+      <w:r>
+        <w:t xml:space="preserve"> -&gt; actor </w:t>
+      </w:r>
+      <w:proofErr w:type="spellStart"/>
+      <w:r>
+        <w:t>framwork</w:t>
+      </w:r>
+      <w:proofErr w:type="spellEnd"/>
     </w:p>
     <w:p>
       <w:pPr>
@@ -71,16 +79,6 @@
       </w:r>
     </w:p>
     <w:p>
-      <w:r>
-        <w:t>Look into webdriver auto updating.</w:t>
-      </w:r>
-    </w:p>
-    <w:p>
-      <w:r>
-        <w:t>Add button to transfer item screen to finish transfer rather than clicking or double clicking on the person’s name.</w:t>
-      </w:r>
-    </w:p>
-    <w:p>
       <w:pPr>
         <w:rPr>
           <w:strike/>
@@ -90,8 +88,42 @@
         <w:rPr>
           <w:strike/>
         </w:rPr>
+        <w:t>Look into webdriver auto updating.</w:t>
+      </w:r>
+      <w:r>
+        <w:rPr>
+          <w:strike/>
+        </w:rPr>
+        <w:t xml:space="preserve"> -&gt; feature is not implemented yet</w:t>
+      </w:r>
+    </w:p>
+    <w:p>
+      <w:r>
+        <w:t>Add button to transfer item screen to finish transfer rather than clicking or double clicking on the person’s name.</w:t>
+      </w:r>
+    </w:p>
+    <w:p>
+      <w:pPr>
+        <w:rPr>
+          <w:strike/>
+        </w:rPr>
+      </w:pPr>
+      <w:r>
+        <w:rPr>
+          <w:strike/>
+        </w:rPr>
         <w:t>Change transfer and edit item buttons to be same size and next to clipboard button.</w:t>
       </w:r>
+    </w:p>
+    <w:p>
+      <w:r>
+        <w:t xml:space="preserve">Add a checkbox to add user page for a user </w:t>
+      </w:r>
+      <w:proofErr w:type="gramStart"/>
+      <w:r>
+        <w:t>agreement</w:t>
+      </w:r>
+      <w:proofErr w:type="gramEnd"/>
     </w:p>
     <w:p/>
     <w:sectPr>

</xml_diff>

<commit_message>
Added weekly late item notification feature which emails kevin each week on sunday night an email for each user that has an item that is a week or more late
</commit_message>
<xml_diff>
--- a/Database TODO.docx
+++ b/Database TODO.docx
@@ -98,7 +98,15 @@
       </w:r>
     </w:p>
     <w:p>
-      <w:r>
+      <w:pPr>
+        <w:rPr>
+          <w:strike/>
+        </w:rPr>
+      </w:pPr>
+      <w:r>
+        <w:rPr>
+          <w:strike/>
+        </w:rPr>
         <w:t>Add button to transfer item screen to finish transfer rather than clicking or double clicking on the person’s name.</w:t>
       </w:r>
     </w:p>
@@ -112,15 +120,61 @@
         <w:rPr>
           <w:strike/>
         </w:rPr>
+        <w:t xml:space="preserve">Add a function so every Monday it emails </w:t>
+      </w:r>
+      <w:proofErr w:type="spellStart"/>
+      <w:r>
+        <w:rPr>
+          <w:strike/>
+        </w:rPr>
+        <w:t>kevin</w:t>
+      </w:r>
+      <w:proofErr w:type="spellEnd"/>
+      <w:r>
+        <w:rPr>
+          <w:strike/>
+        </w:rPr>
+        <w:t xml:space="preserve"> every item that is over a week late but in individual emails for each </w:t>
+      </w:r>
+      <w:proofErr w:type="gramStart"/>
+      <w:r>
+        <w:rPr>
+          <w:strike/>
+        </w:rPr>
+        <w:t>person</w:t>
+      </w:r>
+      <w:proofErr w:type="gramEnd"/>
+    </w:p>
+    <w:p>
+      <w:pPr>
+        <w:rPr>
+          <w:strike/>
+        </w:rPr>
+      </w:pPr>
+      <w:r>
+        <w:rPr>
+          <w:strike/>
+        </w:rPr>
         <w:t>Change transfer and edit item buttons to be same size and next to clipboard button.</w:t>
       </w:r>
     </w:p>
     <w:p>
-      <w:r>
+      <w:pPr>
+        <w:rPr>
+          <w:strike/>
+        </w:rPr>
+      </w:pPr>
+      <w:r>
+        <w:rPr>
+          <w:strike/>
+        </w:rPr>
         <w:t xml:space="preserve">Add a checkbox to add user page for a user </w:t>
       </w:r>
       <w:proofErr w:type="gramStart"/>
       <w:r>
+        <w:rPr>
+          <w:strike/>
+        </w:rPr>
         <w:t>agreement</w:t>
       </w:r>
       <w:proofErr w:type="gramEnd"/>

</xml_diff>